<commit_message>
Update WeatherForecaster Project Report & Presentation.docx
</commit_message>
<xml_diff>
--- a/WeatherForecaster Project Report & Presentation.docx
+++ b/WeatherForecaster Project Report & Presentation.docx
@@ -84,14 +84,7 @@
           <w:b/>
           <w:bCs/>
         </w:rPr>
-        <w:t xml:space="preserve">Muhammad Rehaab – </w:t>
-      </w:r>
-      <w:r>
-        <w:rPr>
-          <w:b/>
-          <w:bCs/>
-        </w:rPr>
-        <w:t>XXXXX</w:t>
+        <w:t>Muhammad Rehaab</w:t>
       </w:r>
     </w:p>
     <w:p>
@@ -229,7 +222,27 @@
           <w:sz w:val="24"/>
           <w:szCs w:val="24"/>
         </w:rPr>
-        <w:t>DevExpress has been at various occasions in the applications. Mainly used for it’s slick User Interface but also has been used to implement some user defined controls that are normally not available such as Graph.</w:t>
+        <w:t xml:space="preserve">DevExpress has been at various occasions in the applications. Mainly used for </w:t>
+      </w:r>
+      <w:proofErr w:type="spellStart"/>
+      <w:r>
+        <w:rPr>
+          <w:rFonts w:ascii="Times New Roman" w:hAnsi="Times New Roman" w:cs="Times New Roman"/>
+          <w:bCs/>
+          <w:sz w:val="24"/>
+          <w:szCs w:val="24"/>
+        </w:rPr>
+        <w:t>it’s</w:t>
+      </w:r>
+      <w:proofErr w:type="spellEnd"/>
+      <w:r>
+        <w:rPr>
+          <w:rFonts w:ascii="Times New Roman" w:hAnsi="Times New Roman" w:cs="Times New Roman"/>
+          <w:bCs/>
+          <w:sz w:val="24"/>
+          <w:szCs w:val="24"/>
+        </w:rPr>
+        <w:t xml:space="preserve"> slick User Interface but also has been used to implement some user defined controls that are normally not available such as Graph.</w:t>
       </w:r>
     </w:p>
     <w:p>
@@ -565,6 +578,7 @@
           <w:rFonts w:ascii="Times New Roman" w:hAnsi="Times New Roman" w:cs="Times New Roman"/>
           <w:b/>
           <w:bCs/>
+          <w:noProof/>
           <w:sz w:val="28"/>
           <w:szCs w:val="28"/>
         </w:rPr>
@@ -1327,34 +1341,65 @@
           <w:szCs w:val="28"/>
         </w:rPr>
       </w:pPr>
-      <w:r>
-        <w:rPr>
-          <w:rFonts w:ascii="Times New Roman" w:hAnsi="Times New Roman" w:cs="Times New Roman"/>
-          <w:bCs/>
-          <w:sz w:val="24"/>
-          <w:szCs w:val="24"/>
+    </w:p>
+    <w:p>
+      <w:pPr>
+        <w:rPr>
+          <w:rFonts w:ascii="Times New Roman" w:hAnsi="Times New Roman" w:cs="Times New Roman"/>
+          <w:b/>
+          <w:bCs/>
+          <w:sz w:val="28"/>
+          <w:szCs w:val="28"/>
+        </w:rPr>
+      </w:pPr>
+      <w:r>
+        <w:rPr>
+          <w:rFonts w:ascii="Times New Roman" w:hAnsi="Times New Roman" w:cs="Times New Roman"/>
+          <w:b/>
+          <w:bCs/>
+          <w:sz w:val="28"/>
+          <w:szCs w:val="28"/>
+        </w:rPr>
+        <w:t>User Activity Log Maintenance</w:t>
+      </w:r>
+    </w:p>
+    <w:p>
+      <w:pPr>
+        <w:rPr>
+          <w:rFonts w:ascii="Times New Roman" w:hAnsi="Times New Roman" w:cs="Times New Roman"/>
+          <w:bCs/>
+          <w:sz w:val="24"/>
+          <w:szCs w:val="24"/>
+        </w:rPr>
+      </w:pPr>
+      <w:r>
+        <w:rPr>
+          <w:rFonts w:ascii="Times New Roman" w:hAnsi="Times New Roman" w:cs="Times New Roman"/>
+          <w:bCs/>
+          <w:sz w:val="24"/>
+          <w:szCs w:val="24"/>
+        </w:rPr>
+        <w:t>The user activity log has also been implemented in the project.</w:t>
+      </w:r>
+    </w:p>
+    <w:p>
+      <w:pPr>
+        <w:rPr>
+          <w:rFonts w:ascii="Times New Roman" w:hAnsi="Times New Roman" w:cs="Times New Roman"/>
+          <w:bCs/>
+          <w:sz w:val="24"/>
+          <w:szCs w:val="24"/>
+        </w:rPr>
+      </w:pPr>
+      <w:r>
+        <w:rPr>
+          <w:noProof/>
         </w:rPr>
         <w:drawing>
-          <wp:anchor distT="0" distB="0" distL="114300" distR="114300" simplePos="0" relativeHeight="251659264" behindDoc="1" locked="0" layoutInCell="1" allowOverlap="1" wp14:anchorId="64037916" wp14:editId="6ECA8DFF">
-            <wp:simplePos x="0" y="0"/>
-            <wp:positionH relativeFrom="column">
-              <wp:posOffset>5010150</wp:posOffset>
-            </wp:positionH>
-            <wp:positionV relativeFrom="paragraph">
-              <wp:posOffset>15240</wp:posOffset>
-            </wp:positionV>
-            <wp:extent cx="1696720" cy="4241800"/>
-            <wp:effectExtent l="0" t="0" r="0" b="6350"/>
-            <wp:wrapTight wrapText="bothSides">
-              <wp:wrapPolygon edited="0">
-                <wp:start x="0" y="0"/>
-                <wp:lineTo x="0" y="21535"/>
-                <wp:lineTo x="21341" y="21535"/>
-                <wp:lineTo x="21341" y="0"/>
-                <wp:lineTo x="0" y="0"/>
-              </wp:wrapPolygon>
-            </wp:wrapTight>
-            <wp:docPr id="783141950" name="Picture 1"/>
+          <wp:inline distT="0" distB="0" distL="0" distR="0" wp14:anchorId="033FE831" wp14:editId="31E8ACC9">
+            <wp:extent cx="5080545" cy="3035300"/>
+            <wp:effectExtent l="0" t="0" r="6350" b="0"/>
+            <wp:docPr id="398788598" name="Picture 1"/>
             <wp:cNvGraphicFramePr>
               <a:graphicFrameLocks xmlns:a="http://schemas.openxmlformats.org/drawingml/2006/main" noChangeAspect="1"/>
             </wp:cNvGraphicFramePr>
@@ -1362,17 +1407,11 @@
               <a:graphicData uri="http://schemas.openxmlformats.org/drawingml/2006/picture">
                 <pic:pic xmlns:pic="http://schemas.openxmlformats.org/drawingml/2006/picture">
                   <pic:nvPicPr>
-                    <pic:cNvPr id="783141950" name=""/>
+                    <pic:cNvPr id="398788598" name=""/>
                     <pic:cNvPicPr/>
                   </pic:nvPicPr>
                   <pic:blipFill>
-                    <a:blip r:embed="rId16">
-                      <a:extLst>
-                        <a:ext uri="{28A0092B-C50C-407E-A947-70E740481C1C}">
-                          <a14:useLocalDpi xmlns:a14="http://schemas.microsoft.com/office/drawing/2010/main" val="0"/>
-                        </a:ext>
-                      </a:extLst>
-                    </a:blip>
+                    <a:blip r:embed="rId16"/>
                     <a:stretch>
                       <a:fillRect/>
                     </a:stretch>
@@ -1380,7 +1419,7 @@
                   <pic:spPr>
                     <a:xfrm>
                       <a:off x="0" y="0"/>
-                      <a:ext cx="1696720" cy="4241800"/>
+                      <a:ext cx="5100439" cy="3047185"/>
                     </a:xfrm>
                     <a:prstGeom prst="rect">
                       <a:avLst/>
@@ -1389,13 +1428,7 @@
                 </pic:pic>
               </a:graphicData>
             </a:graphic>
-            <wp14:sizeRelH relativeFrom="margin">
-              <wp14:pctWidth>0</wp14:pctWidth>
-            </wp14:sizeRelH>
-            <wp14:sizeRelV relativeFrom="margin">
-              <wp14:pctHeight>0</wp14:pctHeight>
-            </wp14:sizeRelV>
-          </wp:anchor>
+          </wp:inline>
         </w:drawing>
       </w:r>
     </w:p>
@@ -1403,116 +1436,31 @@
       <w:pPr>
         <w:rPr>
           <w:rFonts w:ascii="Times New Roman" w:hAnsi="Times New Roman" w:cs="Times New Roman"/>
-          <w:b/>
-          <w:bCs/>
-          <w:sz w:val="28"/>
-          <w:szCs w:val="28"/>
-        </w:rPr>
-      </w:pPr>
-      <w:r>
-        <w:rPr>
-          <w:rFonts w:ascii="Times New Roman" w:hAnsi="Times New Roman" w:cs="Times New Roman"/>
-          <w:b/>
-          <w:bCs/>
-          <w:sz w:val="28"/>
-          <w:szCs w:val="28"/>
-        </w:rPr>
-        <w:t>User Activity Log Maintenance</w:t>
-      </w:r>
-    </w:p>
-    <w:p>
-      <w:pPr>
-        <w:rPr>
-          <w:rFonts w:ascii="Times New Roman" w:hAnsi="Times New Roman" w:cs="Times New Roman"/>
-          <w:bCs/>
-          <w:sz w:val="24"/>
-          <w:szCs w:val="24"/>
-        </w:rPr>
-      </w:pPr>
-      <w:r>
-        <w:rPr>
-          <w:rFonts w:ascii="Times New Roman" w:hAnsi="Times New Roman" w:cs="Times New Roman"/>
-          <w:bCs/>
-          <w:sz w:val="24"/>
-          <w:szCs w:val="24"/>
-        </w:rPr>
-        <w:t>It</w:t>
-      </w:r>
-      <w:r>
-        <w:rPr>
-          <w:rFonts w:ascii="Times New Roman" w:hAnsi="Times New Roman" w:cs="Times New Roman"/>
-          <w:bCs/>
-          <w:sz w:val="24"/>
-          <w:szCs w:val="24"/>
-        </w:rPr>
-        <w:t xml:space="preserve"> has been deemed unnecessary as the project was made by a single person</w:t>
-      </w:r>
-      <w:r>
-        <w:rPr>
-          <w:rFonts w:ascii="Times New Roman" w:hAnsi="Times New Roman" w:cs="Times New Roman"/>
-          <w:bCs/>
-          <w:sz w:val="24"/>
-          <w:szCs w:val="24"/>
-        </w:rPr>
-        <w:t xml:space="preserve"> and this would lengthen th</w:t>
-      </w:r>
-      <w:r>
-        <w:rPr>
-          <w:rFonts w:ascii="Times New Roman" w:hAnsi="Times New Roman" w:cs="Times New Roman"/>
-          <w:bCs/>
-          <w:sz w:val="24"/>
-          <w:szCs w:val="24"/>
-        </w:rPr>
-        <w:t>is report</w:t>
-      </w:r>
-      <w:r>
-        <w:rPr>
-          <w:rFonts w:ascii="Times New Roman" w:hAnsi="Times New Roman" w:cs="Times New Roman"/>
-          <w:bCs/>
-          <w:sz w:val="24"/>
-          <w:szCs w:val="24"/>
-        </w:rPr>
-        <w:t>. The project has been deployed on GitHub inside a private repository so it can be made available on request. (The commit history)</w:t>
-      </w:r>
-    </w:p>
-    <w:p>
-      <w:pPr>
-        <w:rPr>
-          <w:rFonts w:ascii="Times New Roman" w:hAnsi="Times New Roman" w:cs="Times New Roman"/>
-          <w:bCs/>
-          <w:sz w:val="24"/>
-          <w:szCs w:val="24"/>
-        </w:rPr>
-      </w:pPr>
-    </w:p>
-    <w:p>
-      <w:pPr>
-        <w:rPr>
-          <w:rFonts w:ascii="Times New Roman" w:hAnsi="Times New Roman" w:cs="Times New Roman"/>
-          <w:bCs/>
-          <w:sz w:val="24"/>
-          <w:szCs w:val="24"/>
-        </w:rPr>
-      </w:pPr>
-    </w:p>
-    <w:p>
-      <w:pPr>
-        <w:rPr>
-          <w:rFonts w:ascii="Times New Roman" w:hAnsi="Times New Roman" w:cs="Times New Roman"/>
-          <w:b/>
-          <w:bCs/>
-          <w:sz w:val="28"/>
-          <w:szCs w:val="28"/>
-        </w:rPr>
-      </w:pPr>
-      <w:r>
-        <w:rPr>
-          <w:rFonts w:ascii="Times New Roman" w:hAnsi="Times New Roman" w:cs="Times New Roman"/>
-          <w:b/>
-          <w:bCs/>
-          <w:sz w:val="28"/>
-          <w:szCs w:val="28"/>
-        </w:rPr>
+          <w:bCs/>
+          <w:sz w:val="24"/>
+          <w:szCs w:val="24"/>
+        </w:rPr>
+      </w:pPr>
+    </w:p>
+    <w:p>
+      <w:pPr>
+        <w:rPr>
+          <w:rFonts w:ascii="Times New Roman" w:hAnsi="Times New Roman" w:cs="Times New Roman"/>
+          <w:b/>
+          <w:bCs/>
+          <w:sz w:val="28"/>
+          <w:szCs w:val="28"/>
+        </w:rPr>
+      </w:pPr>
+      <w:r>
+        <w:rPr>
+          <w:rFonts w:ascii="Times New Roman" w:hAnsi="Times New Roman" w:cs="Times New Roman"/>
+          <w:b/>
+          <w:bCs/>
+          <w:sz w:val="28"/>
+          <w:szCs w:val="28"/>
+        </w:rPr>
+        <w:lastRenderedPageBreak/>
         <w:t>Code Snippets</w:t>
       </w:r>
       <w:r>
@@ -1542,57 +1490,74 @@
           <w:sz w:val="24"/>
           <w:szCs w:val="24"/>
         </w:rPr>
-        <w:t>The project has been fully documented as per the requirements and standards set by the professor. This includes documentation comments, header comments and XML comments. Almost all the classes have code snippets along with code that may need explaining.</w:t>
-      </w:r>
-    </w:p>
-    <w:p>
-      <w:pPr>
-        <w:rPr>
-          <w:rFonts w:ascii="Times New Roman" w:hAnsi="Times New Roman" w:cs="Times New Roman"/>
-          <w:bCs/>
-          <w:sz w:val="24"/>
-          <w:szCs w:val="24"/>
-        </w:rPr>
-      </w:pPr>
-    </w:p>
-    <w:p>
-      <w:pPr>
-        <w:rPr>
-          <w:rFonts w:ascii="Times New Roman" w:hAnsi="Times New Roman" w:cs="Times New Roman"/>
-          <w:bCs/>
-          <w:sz w:val="24"/>
-          <w:szCs w:val="24"/>
-        </w:rPr>
-      </w:pPr>
-    </w:p>
-    <w:p>
-      <w:pPr>
-        <w:rPr>
-          <w:rFonts w:ascii="Times New Roman" w:hAnsi="Times New Roman" w:cs="Times New Roman"/>
-          <w:bCs/>
-          <w:sz w:val="24"/>
-          <w:szCs w:val="24"/>
-        </w:rPr>
-      </w:pPr>
-    </w:p>
-    <w:p>
-      <w:pPr>
-        <w:rPr>
-          <w:rFonts w:ascii="Times New Roman" w:hAnsi="Times New Roman" w:cs="Times New Roman"/>
-          <w:bCs/>
-          <w:sz w:val="28"/>
-          <w:szCs w:val="28"/>
-        </w:rPr>
-      </w:pPr>
-      <w:r>
-        <w:rPr>
-          <w:rFonts w:ascii="Times New Roman" w:hAnsi="Times New Roman" w:cs="Times New Roman"/>
-          <w:b/>
-          <w:bCs/>
-          <w:sz w:val="28"/>
-          <w:szCs w:val="28"/>
-        </w:rPr>
-        <w:lastRenderedPageBreak/>
+        <w:t>The project has been fully documented as per the requirements and standards set by the</w:t>
+      </w:r>
+      <w:r>
+        <w:rPr>
+          <w:rFonts w:ascii="Times New Roman" w:hAnsi="Times New Roman" w:cs="Times New Roman"/>
+          <w:bCs/>
+          <w:sz w:val="24"/>
+          <w:szCs w:val="24"/>
+        </w:rPr>
+        <w:t xml:space="preserve"> project evaluator</w:t>
+      </w:r>
+      <w:r>
+        <w:rPr>
+          <w:rFonts w:ascii="Times New Roman" w:hAnsi="Times New Roman" w:cs="Times New Roman"/>
+          <w:bCs/>
+          <w:sz w:val="24"/>
+          <w:szCs w:val="24"/>
+        </w:rPr>
+        <w:t>. This includes documentation comments, header comments and XML comments. Almost all the classes have code snippets along with code that may need explaining.</w:t>
+      </w:r>
+    </w:p>
+    <w:p>
+      <w:pPr>
+        <w:rPr>
+          <w:rFonts w:ascii="Times New Roman" w:hAnsi="Times New Roman" w:cs="Times New Roman"/>
+          <w:bCs/>
+          <w:sz w:val="24"/>
+          <w:szCs w:val="24"/>
+        </w:rPr>
+      </w:pPr>
+    </w:p>
+    <w:p>
+      <w:pPr>
+        <w:rPr>
+          <w:rFonts w:ascii="Times New Roman" w:hAnsi="Times New Roman" w:cs="Times New Roman"/>
+          <w:bCs/>
+          <w:sz w:val="24"/>
+          <w:szCs w:val="24"/>
+        </w:rPr>
+      </w:pPr>
+    </w:p>
+    <w:p>
+      <w:pPr>
+        <w:rPr>
+          <w:rFonts w:ascii="Times New Roman" w:hAnsi="Times New Roman" w:cs="Times New Roman"/>
+          <w:bCs/>
+          <w:sz w:val="24"/>
+          <w:szCs w:val="24"/>
+        </w:rPr>
+      </w:pPr>
+    </w:p>
+    <w:p>
+      <w:pPr>
+        <w:rPr>
+          <w:rFonts w:ascii="Times New Roman" w:hAnsi="Times New Roman" w:cs="Times New Roman"/>
+          <w:bCs/>
+          <w:sz w:val="28"/>
+          <w:szCs w:val="28"/>
+        </w:rPr>
+      </w:pPr>
+      <w:r>
+        <w:rPr>
+          <w:rFonts w:ascii="Times New Roman" w:hAnsi="Times New Roman" w:cs="Times New Roman"/>
+          <w:b/>
+          <w:bCs/>
+          <w:sz w:val="28"/>
+          <w:szCs w:val="28"/>
+        </w:rPr>
         <w:t>Class</w:t>
       </w:r>
     </w:p>
@@ -1612,27 +1577,7 @@
           <w:sz w:val="24"/>
           <w:szCs w:val="24"/>
         </w:rPr>
-        <w:t xml:space="preserve">Some classes have </w:t>
-      </w:r>
-      <w:proofErr w:type="gramStart"/>
-      <w:r>
-        <w:rPr>
-          <w:rFonts w:ascii="Times New Roman" w:hAnsi="Times New Roman" w:cs="Times New Roman"/>
-          <w:bCs/>
-          <w:sz w:val="24"/>
-          <w:szCs w:val="24"/>
-        </w:rPr>
-        <w:t>rule based</w:t>
-      </w:r>
-      <w:proofErr w:type="gramEnd"/>
-      <w:r>
-        <w:rPr>
-          <w:rFonts w:ascii="Times New Roman" w:hAnsi="Times New Roman" w:cs="Times New Roman"/>
-          <w:bCs/>
-          <w:sz w:val="24"/>
-          <w:szCs w:val="24"/>
-        </w:rPr>
-        <w:t xml:space="preserve"> properties, constructor controlling &amp; chaining, recursive functions implemented. These can primarily be noted in the ‘</w:t>
+        <w:t>Some classes have rule based properties, constructor controlling &amp; chaining, recursive functions implemented. These can primarily be noted in the ‘</w:t>
       </w:r>
       <w:r>
         <w:rPr>
@@ -1989,76 +1934,6 @@
         </w:rPr>
         <w:t>Same for system defined controls, and dynamic data binding.</w:t>
       </w:r>
-    </w:p>
-    <w:p>
-      <w:pPr>
-        <w:rPr>
-          <w:rFonts w:ascii="Times New Roman" w:hAnsi="Times New Roman" w:cs="Times New Roman"/>
-          <w:bCs/>
-          <w:sz w:val="24"/>
-          <w:szCs w:val="24"/>
-        </w:rPr>
-      </w:pPr>
-    </w:p>
-    <w:p>
-      <w:pPr>
-        <w:rPr>
-          <w:rFonts w:ascii="Times New Roman" w:hAnsi="Times New Roman" w:cs="Times New Roman"/>
-          <w:bCs/>
-          <w:sz w:val="24"/>
-          <w:szCs w:val="24"/>
-        </w:rPr>
-      </w:pPr>
-    </w:p>
-    <w:p>
-      <w:pPr>
-        <w:rPr>
-          <w:rFonts w:ascii="Times New Roman" w:hAnsi="Times New Roman" w:cs="Times New Roman"/>
-          <w:bCs/>
-          <w:sz w:val="24"/>
-          <w:szCs w:val="24"/>
-        </w:rPr>
-      </w:pPr>
-    </w:p>
-    <w:p>
-      <w:pPr>
-        <w:rPr>
-          <w:rFonts w:ascii="Times New Roman" w:hAnsi="Times New Roman" w:cs="Times New Roman"/>
-          <w:bCs/>
-          <w:sz w:val="24"/>
-          <w:szCs w:val="24"/>
-        </w:rPr>
-      </w:pPr>
-    </w:p>
-    <w:p>
-      <w:pPr>
-        <w:rPr>
-          <w:rFonts w:ascii="Times New Roman" w:hAnsi="Times New Roman" w:cs="Times New Roman"/>
-          <w:bCs/>
-          <w:sz w:val="24"/>
-          <w:szCs w:val="24"/>
-        </w:rPr>
-      </w:pPr>
-    </w:p>
-    <w:p>
-      <w:pPr>
-        <w:rPr>
-          <w:rFonts w:ascii="Times New Roman" w:hAnsi="Times New Roman" w:cs="Times New Roman"/>
-          <w:bCs/>
-          <w:sz w:val="24"/>
-          <w:szCs w:val="24"/>
-        </w:rPr>
-      </w:pPr>
-    </w:p>
-    <w:p>
-      <w:pPr>
-        <w:rPr>
-          <w:rFonts w:ascii="Times New Roman" w:hAnsi="Times New Roman" w:cs="Times New Roman"/>
-          <w:bCs/>
-          <w:sz w:val="24"/>
-          <w:szCs w:val="24"/>
-        </w:rPr>
-      </w:pPr>
     </w:p>
     <w:p>
       <w:pPr>
@@ -2532,7 +2407,6 @@
         </w:rPr>
         <w:t xml:space="preserve"> = Math.Round(Convert.ToDouble(</w:t>
       </w:r>
-      <w:proofErr w:type="gramStart"/>
       <w:r>
         <w:rPr>
           <w:rFonts w:ascii="Cascadia Mono" w:hAnsi="Cascadia Mono" w:cs="Cascadia Mono"/>
@@ -2551,10 +2425,12 @@
           <w:sz w:val="19"/>
           <w:szCs w:val="19"/>
         </w:rPr>
-        <w:t>(</w:t>
-      </w:r>
-      <w:proofErr w:type="gramEnd"/>
-      <w:r>
+        <w:t>(Weather).GetProperty(prop).GetValue(selected.Items[i])), 1);</w:t>
+      </w:r>
+    </w:p>
+    <w:p>
+      <w:pPr>
+        <w:pStyle w:val="ListParagraph"/>
         <w:rPr>
           <w:rFonts w:ascii="Cascadia Mono" w:hAnsi="Cascadia Mono" w:cs="Cascadia Mono"/>
           <w:color w:val="000000"/>
@@ -2562,8 +2438,7 @@
           <w:sz w:val="19"/>
           <w:szCs w:val="19"/>
         </w:rPr>
-        <w:t>Weather).GetProperty(prop).GetValue(selected.Items[i])), 1);</w:t>
-      </w:r>
+      </w:pPr>
     </w:p>
     <w:p>
       <w:pPr>
@@ -2576,10 +2451,8 @@
           <w:szCs w:val="19"/>
         </w:rPr>
       </w:pPr>
-    </w:p>
-    <w:p>
-      <w:pPr>
-        <w:pStyle w:val="ListParagraph"/>
+      <w:proofErr w:type="spellStart"/>
+      <w:r>
         <w:rPr>
           <w:rFonts w:ascii="Cascadia Mono" w:hAnsi="Cascadia Mono" w:cs="Cascadia Mono"/>
           <w:color w:val="000000"/>
@@ -2587,8 +2460,9 @@
           <w:sz w:val="19"/>
           <w:szCs w:val="19"/>
         </w:rPr>
-      </w:pPr>
-      <w:proofErr w:type="spellStart"/>
+        <w:t>dataSource.Add</w:t>
+      </w:r>
+      <w:proofErr w:type="spellEnd"/>
       <w:r>
         <w:rPr>
           <w:rFonts w:ascii="Cascadia Mono" w:hAnsi="Cascadia Mono" w:cs="Cascadia Mono"/>
@@ -2597,9 +2471,18 @@
           <w:sz w:val="19"/>
           <w:szCs w:val="19"/>
         </w:rPr>
-        <w:t>dataSource.Add</w:t>
-      </w:r>
-      <w:proofErr w:type="spellEnd"/>
+        <w:t>(</w:t>
+      </w:r>
+      <w:r>
+        <w:rPr>
+          <w:rFonts w:ascii="Cascadia Mono" w:hAnsi="Cascadia Mono" w:cs="Cascadia Mono"/>
+          <w:color w:val="0000FF"/>
+          <w:kern w:val="0"/>
+          <w:sz w:val="19"/>
+          <w:szCs w:val="19"/>
+        </w:rPr>
+        <w:t>new</w:t>
+      </w:r>
       <w:r>
         <w:rPr>
           <w:rFonts w:ascii="Cascadia Mono" w:hAnsi="Cascadia Mono" w:cs="Cascadia Mono"/>
@@ -2608,18 +2491,9 @@
           <w:sz w:val="19"/>
           <w:szCs w:val="19"/>
         </w:rPr>
-        <w:t>(</w:t>
-      </w:r>
-      <w:r>
-        <w:rPr>
-          <w:rFonts w:ascii="Cascadia Mono" w:hAnsi="Cascadia Mono" w:cs="Cascadia Mono"/>
-          <w:color w:val="0000FF"/>
-          <w:kern w:val="0"/>
-          <w:sz w:val="19"/>
-          <w:szCs w:val="19"/>
-        </w:rPr>
-        <w:t>new</w:t>
-      </w:r>
+        <w:t xml:space="preserve"> </w:t>
+      </w:r>
+      <w:proofErr w:type="spellStart"/>
       <w:r>
         <w:rPr>
           <w:rFonts w:ascii="Cascadia Mono" w:hAnsi="Cascadia Mono" w:cs="Cascadia Mono"/>
@@ -2628,9 +2502,9 @@
           <w:sz w:val="19"/>
           <w:szCs w:val="19"/>
         </w:rPr>
-        <w:t xml:space="preserve"> </w:t>
-      </w:r>
-      <w:proofErr w:type="spellStart"/>
+        <w:t>WeatherProcessor</w:t>
+      </w:r>
+      <w:proofErr w:type="spellEnd"/>
       <w:r>
         <w:rPr>
           <w:rFonts w:ascii="Cascadia Mono" w:hAnsi="Cascadia Mono" w:cs="Cascadia Mono"/>
@@ -2639,9 +2513,9 @@
           <w:sz w:val="19"/>
           <w:szCs w:val="19"/>
         </w:rPr>
-        <w:t>WeatherProcessor</w:t>
-      </w:r>
-      <w:proofErr w:type="spellEnd"/>
+        <w:t>(</w:t>
+      </w:r>
+      <w:proofErr w:type="spellStart"/>
       <w:r>
         <w:rPr>
           <w:rFonts w:ascii="Cascadia Mono" w:hAnsi="Cascadia Mono" w:cs="Cascadia Mono"/>
@@ -2650,22 +2524,9 @@
           <w:sz w:val="19"/>
           <w:szCs w:val="19"/>
         </w:rPr>
-        <w:t>(</w:t>
-      </w:r>
-      <w:proofErr w:type="spellStart"/>
-      <w:proofErr w:type="gramStart"/>
-      <w:r>
-        <w:rPr>
-          <w:rFonts w:ascii="Cascadia Mono" w:hAnsi="Cascadia Mono" w:cs="Cascadia Mono"/>
-          <w:color w:val="000000"/>
-          <w:kern w:val="0"/>
-          <w:sz w:val="19"/>
-          <w:szCs w:val="19"/>
-        </w:rPr>
         <w:t>selected.Items</w:t>
       </w:r>
       <w:proofErr w:type="spellEnd"/>
-      <w:proofErr w:type="gramEnd"/>
       <w:r>
         <w:rPr>
           <w:rFonts w:ascii="Cascadia Mono" w:hAnsi="Cascadia Mono" w:cs="Cascadia Mono"/>

</xml_diff>